<commit_message>
Fixed Missed Lines, format
</commit_message>
<xml_diff>
--- a/BOMWordCopies/107325GMP.docx
+++ b/BOMWordCopies/107325GMP.docx
@@ -1008,15 +1008,7 @@
               <w:jc w:val="center"/>
             </w:pPr>
             <w:r>
-              <w:t xml:space="preserve">1.0M </w:t>
-            </w:r>
-            <w:proofErr w:type="spellStart"/>
-            <w:r>
-              <w:t>Trizma</w:t>
-            </w:r>
-            <w:proofErr w:type="spellEnd"/>
-            <w:r>
-              <w:t xml:space="preserve"> Hydrochloride Solution pH 7.5</w:t>
+              <w:t>1.0M Trizma Hydrochloride Solution pH 7.5</w:t>
             </w:r>
           </w:p>
         </w:tc>
@@ -1129,13 +1121,8 @@
             <w:pPr>
               <w:jc w:val="center"/>
             </w:pPr>
-            <w:proofErr w:type="spellStart"/>
-            <w:r>
-              <w:t>InHouse</w:t>
-            </w:r>
-            <w:proofErr w:type="spellEnd"/>
-            <w:r>
-              <w:t xml:space="preserve"> Reagent</w:t>
+            <w:r>
+              <w:t>InHouse Reagent</w:t>
             </w:r>
           </w:p>
         </w:tc>
@@ -1153,13 +1140,8 @@
               <w:t>2</w:t>
             </w:r>
             <w:r>
-              <w:t xml:space="preserve">.0M </w:t>
-            </w:r>
-            <w:proofErr w:type="spellStart"/>
-            <w:r>
-              <w:t>KCl</w:t>
-            </w:r>
-            <w:proofErr w:type="spellEnd"/>
+              <w:t>.0M KCl</w:t>
+            </w:r>
           </w:p>
         </w:tc>
         <w:tc>
@@ -1267,13 +1249,8 @@
             <w:pPr>
               <w:jc w:val="center"/>
             </w:pPr>
-            <w:proofErr w:type="spellStart"/>
-            <w:r>
-              <w:t>InHouse</w:t>
-            </w:r>
-            <w:proofErr w:type="spellEnd"/>
-            <w:r>
-              <w:t xml:space="preserve"> Reagent</w:t>
+            <w:r>
+              <w:t>InHouse Reagent</w:t>
             </w:r>
           </w:p>
         </w:tc>
@@ -1403,13 +1380,8 @@
             <w:pPr>
               <w:jc w:val="center"/>
             </w:pPr>
-            <w:proofErr w:type="spellStart"/>
-            <w:r>
-              <w:t>InHouse</w:t>
-            </w:r>
-            <w:proofErr w:type="spellEnd"/>
-            <w:r>
-              <w:t xml:space="preserve"> Reagent</w:t>
+            <w:r>
+              <w:t>InHouse Reagent</w:t>
             </w:r>
           </w:p>
         </w:tc>
@@ -1430,13 +1402,8 @@
               <w:t>0</w:t>
             </w:r>
             <w:r>
-              <w:t xml:space="preserve">% </w:t>
-            </w:r>
-            <w:proofErr w:type="spellStart"/>
-            <w:r>
-              <w:t>Igepal</w:t>
-            </w:r>
-            <w:proofErr w:type="spellEnd"/>
+              <w:t>% Igepal</w:t>
+            </w:r>
           </w:p>
         </w:tc>
         <w:tc>
@@ -1556,13 +1523,8 @@
             <w:pPr>
               <w:jc w:val="center"/>
             </w:pPr>
-            <w:proofErr w:type="spellStart"/>
-            <w:r>
-              <w:t>Taqman</w:t>
-            </w:r>
-            <w:proofErr w:type="spellEnd"/>
-            <w:r>
-              <w:t xml:space="preserve"> Gold RTPCR Reagents</w:t>
+            <w:r>
+              <w:t>Taqman Gold RTPCR Reagents</w:t>
             </w:r>
           </w:p>
         </w:tc>
@@ -1698,15 +1660,7 @@
               <w:t xml:space="preserve"> </w:t>
             </w:r>
             <w:r>
-              <w:t xml:space="preserve">(as part of </w:t>
-            </w:r>
-            <w:proofErr w:type="spellStart"/>
-            <w:r>
-              <w:t>Taq</w:t>
-            </w:r>
-            <w:proofErr w:type="spellEnd"/>
-            <w:r>
-              <w:t xml:space="preserve"> Polymerase Kit)</w:t>
+              <w:t>(as part of Taq Polymerase Kit)</w:t>
             </w:r>
           </w:p>
         </w:tc>
@@ -2735,7 +2689,6 @@
         <w:rPr>
           <w:b/>
         </w:rPr>
-        <w:lastRenderedPageBreak/>
         <w:t>Document Revision History</w:t>
       </w:r>
     </w:p>
@@ -3033,98 +2986,74 @@
                 <w:i/>
                 <w:sz w:val="20"/>
               </w:rPr>
+              <w:t>Description section: Taqman Master Mix name c</w:t>
+            </w:r>
+            <w:r>
+              <w:rPr>
+                <w:i/>
+                <w:sz w:val="20"/>
+              </w:rPr>
+              <w:t>h</w:t>
+            </w:r>
+            <w:r>
+              <w:rPr>
+                <w:i/>
+                <w:sz w:val="20"/>
+              </w:rPr>
+              <w:t xml:space="preserve">ange to </w:t>
+            </w:r>
+            <w:r>
+              <w:rPr>
+                <w:i/>
+                <w:sz w:val="20"/>
+              </w:rPr>
+              <w:t xml:space="preserve">Universal 2x mix </w:t>
+            </w:r>
+            <w:r>
+              <w:rPr>
+                <w:i/>
+                <w:sz w:val="20"/>
+              </w:rPr>
+              <w:t xml:space="preserve"> to reflect oracle</w:t>
+            </w:r>
+          </w:p>
+          <w:p>
+            <w:pPr>
+              <w:rPr>
+                <w:i/>
+                <w:sz w:val="20"/>
+              </w:rPr>
+            </w:pPr>
+            <w:r>
+              <w:rPr>
+                <w:i/>
+                <w:sz w:val="20"/>
+              </w:rPr>
+              <w:t>Description section: InHouse Reagent name change to Reagent</w:t>
+            </w:r>
+          </w:p>
+          <w:p>
+            <w:pPr>
+              <w:rPr>
+                <w:i/>
+                <w:sz w:val="20"/>
+                <w:szCs w:val="20"/>
+              </w:rPr>
+            </w:pPr>
+            <w:r>
+              <w:rPr>
+                <w:i/>
+                <w:sz w:val="20"/>
+              </w:rPr>
               <w:t xml:space="preserve">Description section: </w:t>
             </w:r>
-            <w:proofErr w:type="spellStart"/>
-            <w:r>
-              <w:rPr>
-                <w:i/>
-                <w:sz w:val="20"/>
-              </w:rPr>
-              <w:t>Taqman</w:t>
-            </w:r>
-            <w:proofErr w:type="spellEnd"/>
-            <w:r>
-              <w:rPr>
-                <w:i/>
-                <w:sz w:val="20"/>
-              </w:rPr>
-              <w:t xml:space="preserve"> Master Mix name c</w:t>
-            </w:r>
-            <w:r>
-              <w:rPr>
-                <w:i/>
-                <w:sz w:val="20"/>
-              </w:rPr>
-              <w:t>h</w:t>
-            </w:r>
-            <w:r>
-              <w:rPr>
-                <w:i/>
-                <w:sz w:val="20"/>
-              </w:rPr>
-              <w:t xml:space="preserve">ange to </w:t>
-            </w:r>
-            <w:r>
-              <w:rPr>
-                <w:i/>
-                <w:sz w:val="20"/>
-              </w:rPr>
-              <w:t xml:space="preserve">Universal 2x mix </w:t>
-            </w:r>
-            <w:r>
-              <w:rPr>
-                <w:i/>
-                <w:sz w:val="20"/>
-              </w:rPr>
-              <w:t xml:space="preserve"> to reflect oracle</w:t>
-            </w:r>
-          </w:p>
-          <w:p>
-            <w:pPr>
-              <w:rPr>
-                <w:i/>
-                <w:sz w:val="20"/>
-              </w:rPr>
-            </w:pPr>
-            <w:r>
-              <w:rPr>
-                <w:i/>
-                <w:sz w:val="20"/>
-              </w:rPr>
-              <w:t xml:space="preserve">Description section: </w:t>
-            </w:r>
-            <w:proofErr w:type="spellStart"/>
-            <w:r>
-              <w:rPr>
-                <w:i/>
-                <w:sz w:val="20"/>
-              </w:rPr>
-              <w:t>InHouse</w:t>
-            </w:r>
-            <w:proofErr w:type="spellEnd"/>
-            <w:r>
-              <w:rPr>
-                <w:i/>
-                <w:sz w:val="20"/>
-              </w:rPr>
-              <w:t xml:space="preserve"> Reagent name change to Reagent</w:t>
-            </w:r>
-          </w:p>
-          <w:p>
-            <w:pPr>
+            <w:r>
               <w:rPr>
                 <w:i/>
                 <w:sz w:val="20"/>
                 <w:szCs w:val="20"/>
               </w:rPr>
-            </w:pPr>
-            <w:r>
-              <w:rPr>
-                <w:i/>
-                <w:sz w:val="20"/>
-              </w:rPr>
-              <w:t xml:space="preserve">Description section: </w:t>
+              <w:t>0.8M Tris pH 8.</w:t>
             </w:r>
             <w:r>
               <w:rPr>
@@ -3132,6 +3061,23 @@
                 <w:sz w:val="20"/>
                 <w:szCs w:val="20"/>
               </w:rPr>
+              <w:t>1 name change to 1.0M Trizma Hydrochloride Solution pH 7.5 to reflect KPBT6572</w:t>
+            </w:r>
+          </w:p>
+          <w:p>
+            <w:pPr>
+              <w:rPr>
+                <w:i/>
+                <w:sz w:val="20"/>
+                <w:szCs w:val="20"/>
+              </w:rPr>
+            </w:pPr>
+            <w:r>
+              <w:rPr>
+                <w:i/>
+                <w:sz w:val="20"/>
+                <w:szCs w:val="20"/>
+              </w:rPr>
               <w:t>0.8M Tris pH 8.</w:t>
             </w:r>
             <w:r>
@@ -3140,42 +3086,39 @@
                 <w:sz w:val="20"/>
                 <w:szCs w:val="20"/>
               </w:rPr>
-              <w:t xml:space="preserve">1 name change to 1.0M </w:t>
-            </w:r>
-            <w:proofErr w:type="spellStart"/>
+              <w:t xml:space="preserve">1 oracle number changed from </w:t>
+            </w:r>
             <w:r>
               <w:rPr>
                 <w:i/>
                 <w:sz w:val="20"/>
                 <w:szCs w:val="20"/>
               </w:rPr>
-              <w:t>Trizma</w:t>
-            </w:r>
-            <w:proofErr w:type="spellEnd"/>
+              <w:t>100004643.UK</w:t>
+            </w:r>
             <w:r>
               <w:rPr>
                 <w:i/>
                 <w:sz w:val="20"/>
                 <w:szCs w:val="20"/>
               </w:rPr>
-              <w:t xml:space="preserve"> Hydrochloride Solution pH 7.5 to reflect KPBT6572</w:t>
-            </w:r>
-          </w:p>
-          <w:p>
-            <w:pPr>
+              <w:t xml:space="preserve"> to</w:t>
+            </w:r>
+            <w:r>
               <w:rPr>
                 <w:i/>
                 <w:sz w:val="20"/>
                 <w:szCs w:val="20"/>
               </w:rPr>
-            </w:pPr>
+              <w:t xml:space="preserve"> </w:t>
+            </w:r>
             <w:r>
               <w:rPr>
                 <w:i/>
                 <w:sz w:val="20"/>
                 <w:szCs w:val="20"/>
               </w:rPr>
-              <w:t>0.8M Tris pH 8.</w:t>
+              <w:t>100008530.UK</w:t>
             </w:r>
             <w:r>
               <w:rPr>
@@ -3183,117 +3126,41 @@
                 <w:sz w:val="20"/>
                 <w:szCs w:val="20"/>
               </w:rPr>
-              <w:t xml:space="preserve">1 oracle number changed from </w:t>
-            </w:r>
-            <w:r>
+              <w:t xml:space="preserve"> to reflect updated material</w:t>
+            </w:r>
+          </w:p>
+          <w:p>
+            <w:pPr>
               <w:rPr>
                 <w:i/>
                 <w:sz w:val="20"/>
                 <w:szCs w:val="20"/>
               </w:rPr>
-              <w:t>100004643.UK</w:t>
-            </w:r>
+            </w:pPr>
             <w:r>
               <w:rPr>
                 <w:i/>
                 <w:sz w:val="20"/>
                 <w:szCs w:val="20"/>
               </w:rPr>
-              <w:t xml:space="preserve"> to</w:t>
-            </w:r>
-            <w:r>
+              <w:t>In House/Secondary BOM relating to 1.0M Trizma Hydrochloride Solution pH 7.5 updated to N/A</w:t>
+            </w:r>
+          </w:p>
+          <w:p>
+            <w:pPr>
               <w:rPr>
                 <w:i/>
                 <w:sz w:val="20"/>
                 <w:szCs w:val="20"/>
               </w:rPr>
-              <w:t xml:space="preserve"> </w:t>
-            </w:r>
+            </w:pPr>
             <w:r>
               <w:rPr>
                 <w:i/>
                 <w:sz w:val="20"/>
                 <w:szCs w:val="20"/>
               </w:rPr>
-              <w:t>100008530.UK</w:t>
-            </w:r>
-            <w:r>
-              <w:rPr>
-                <w:i/>
-                <w:sz w:val="20"/>
-                <w:szCs w:val="20"/>
-              </w:rPr>
-              <w:t xml:space="preserve"> to reflect updated material</w:t>
-            </w:r>
-          </w:p>
-          <w:p>
-            <w:pPr>
-              <w:rPr>
-                <w:i/>
-                <w:sz w:val="20"/>
-                <w:szCs w:val="20"/>
-              </w:rPr>
-            </w:pPr>
-            <w:r>
-              <w:rPr>
-                <w:i/>
-                <w:sz w:val="20"/>
-                <w:szCs w:val="20"/>
-              </w:rPr>
-              <w:t xml:space="preserve">In House/Secondary BOM relating to 1.0M </w:t>
-            </w:r>
-            <w:proofErr w:type="spellStart"/>
-            <w:r>
-              <w:rPr>
-                <w:i/>
-                <w:sz w:val="20"/>
-                <w:szCs w:val="20"/>
-              </w:rPr>
-              <w:t>Trizma</w:t>
-            </w:r>
-            <w:proofErr w:type="spellEnd"/>
-            <w:r>
-              <w:rPr>
-                <w:i/>
-                <w:sz w:val="20"/>
-                <w:szCs w:val="20"/>
-              </w:rPr>
-              <w:t xml:space="preserve"> Hydrochloride Solution pH 7.5 updated to N/A</w:t>
-            </w:r>
-          </w:p>
-          <w:p>
-            <w:pPr>
-              <w:rPr>
-                <w:i/>
-                <w:sz w:val="20"/>
-                <w:szCs w:val="20"/>
-              </w:rPr>
-            </w:pPr>
-            <w:r>
-              <w:rPr>
-                <w:i/>
-                <w:sz w:val="20"/>
-                <w:szCs w:val="20"/>
-              </w:rPr>
-              <w:t xml:space="preserve">Supplier Catalogue Number for 1.0M </w:t>
-            </w:r>
-            <w:proofErr w:type="spellStart"/>
-            <w:r>
-              <w:rPr>
-                <w:i/>
-                <w:sz w:val="20"/>
-                <w:szCs w:val="20"/>
-              </w:rPr>
-              <w:t>Trizma</w:t>
-            </w:r>
-            <w:proofErr w:type="spellEnd"/>
-            <w:r>
-              <w:rPr>
-                <w:i/>
-                <w:sz w:val="20"/>
-                <w:szCs w:val="20"/>
-              </w:rPr>
-              <w:t xml:space="preserve"> Hydrochloride Solution pH 7.5 updated from N/A to </w:t>
+              <w:t xml:space="preserve">Supplier Catalogue Number for 1.0M Trizma Hydrochloride Solution pH 7.5 updated from N/A to </w:t>
             </w:r>
             <w:r>
               <w:rPr>
@@ -3317,91 +3184,27 @@
                 <w:i/>
                 <w:sz w:val="20"/>
               </w:rPr>
-              <w:t xml:space="preserve">Description section: 2% </w:t>
-            </w:r>
-            <w:proofErr w:type="spellStart"/>
-            <w:r>
-              <w:rPr>
-                <w:i/>
-                <w:sz w:val="20"/>
-              </w:rPr>
-              <w:t>Igepal</w:t>
-            </w:r>
-            <w:proofErr w:type="spellEnd"/>
-            <w:r>
-              <w:rPr>
-                <w:i/>
-                <w:sz w:val="20"/>
-              </w:rPr>
+              <w:t xml:space="preserve">Description section: 2% Igepal </w:t>
+            </w:r>
+            <w:r>
+              <w:rPr>
+                <w:i/>
+                <w:sz w:val="20"/>
+              </w:rPr>
+              <w:t>name change to 20% Igepal to reflect KPBT6572</w:t>
+            </w:r>
+          </w:p>
+          <w:p>
+            <w:r>
+              <w:rPr>
+                <w:i/>
+                <w:sz w:val="20"/>
+              </w:rPr>
+              <w:t>Description section: 1.0M KCl name change to 2.0M KCl to reflex KPBT6572</w:t>
+            </w:r>
+            <w:r>
               <w:t xml:space="preserve"> </w:t>
             </w:r>
-            <w:r>
-              <w:rPr>
-                <w:i/>
-                <w:sz w:val="20"/>
-              </w:rPr>
-              <w:t xml:space="preserve">name change to 20% </w:t>
-            </w:r>
-            <w:proofErr w:type="spellStart"/>
-            <w:r>
-              <w:rPr>
-                <w:i/>
-                <w:sz w:val="20"/>
-              </w:rPr>
-              <w:t>Igepal</w:t>
-            </w:r>
-            <w:proofErr w:type="spellEnd"/>
-            <w:r>
-              <w:rPr>
-                <w:i/>
-                <w:sz w:val="20"/>
-              </w:rPr>
-              <w:t xml:space="preserve"> to reflect KPBT6572</w:t>
-            </w:r>
-          </w:p>
-          <w:p>
-            <w:r>
-              <w:rPr>
-                <w:i/>
-                <w:sz w:val="20"/>
-              </w:rPr>
-              <w:t xml:space="preserve">Description section: 1.0M </w:t>
-            </w:r>
-            <w:proofErr w:type="spellStart"/>
-            <w:r>
-              <w:rPr>
-                <w:i/>
-                <w:sz w:val="20"/>
-              </w:rPr>
-              <w:t>KCl</w:t>
-            </w:r>
-            <w:proofErr w:type="spellEnd"/>
-            <w:r>
-              <w:rPr>
-                <w:i/>
-                <w:sz w:val="20"/>
-              </w:rPr>
-              <w:t xml:space="preserve"> name change to 2.0M </w:t>
-            </w:r>
-            <w:proofErr w:type="spellStart"/>
-            <w:r>
-              <w:rPr>
-                <w:i/>
-                <w:sz w:val="20"/>
-              </w:rPr>
-              <w:t>KCl</w:t>
-            </w:r>
-            <w:proofErr w:type="spellEnd"/>
-            <w:r>
-              <w:rPr>
-                <w:i/>
-                <w:sz w:val="20"/>
-              </w:rPr>
-              <w:t xml:space="preserve"> to reflex KPBT6572</w:t>
-            </w:r>
-            <w:r>
-              <w:t xml:space="preserve"> </w:t>
-            </w:r>
           </w:p>
           <w:p>
             <w:pPr>
@@ -3432,41 +3235,64 @@
                 <w:sz w:val="20"/>
                 <w:szCs w:val="20"/>
               </w:rPr>
-              <w:t xml:space="preserve">In House/Secondary BOM relating to 2.0M </w:t>
-            </w:r>
-            <w:proofErr w:type="spellStart"/>
-            <w:r>
+              <w:t>In House/Secondary BOM relating to 2.0M KCl updated to KPBT6572 Form B</w:t>
+            </w:r>
+          </w:p>
+          <w:p>
+            <w:pPr>
               <w:rPr>
                 <w:i/>
                 <w:sz w:val="20"/>
                 <w:szCs w:val="20"/>
               </w:rPr>
-              <w:t>KCl</w:t>
-            </w:r>
-            <w:proofErr w:type="spellEnd"/>
+            </w:pPr>
             <w:r>
               <w:rPr>
                 <w:i/>
                 <w:sz w:val="20"/>
                 <w:szCs w:val="20"/>
               </w:rPr>
-              <w:t xml:space="preserve"> updated to KPBT6572 Form B</w:t>
-            </w:r>
-          </w:p>
-          <w:p>
-            <w:pPr>
+              <w:t xml:space="preserve">In House/Secondary BOM relating to </w:t>
+            </w:r>
+            <w:r>
               <w:rPr>
                 <w:i/>
                 <w:sz w:val="20"/>
                 <w:szCs w:val="20"/>
               </w:rPr>
-            </w:pPr>
+              <w:t>0.5M DTT</w:t>
+            </w:r>
             <w:r>
               <w:rPr>
                 <w:i/>
                 <w:sz w:val="20"/>
                 <w:szCs w:val="20"/>
               </w:rPr>
+              <w:t xml:space="preserve"> updated to</w:t>
+            </w:r>
+            <w:r>
+              <w:rPr>
+                <w:i/>
+                <w:sz w:val="20"/>
+                <w:szCs w:val="20"/>
+              </w:rPr>
+              <w:t xml:space="preserve"> KPBT6572 Form C</w:t>
+            </w:r>
+          </w:p>
+          <w:p>
+            <w:pPr>
+              <w:rPr>
+                <w:i/>
+                <w:sz w:val="20"/>
+                <w:szCs w:val="20"/>
+              </w:rPr>
+            </w:pPr>
+            <w:r>
+              <w:rPr>
+                <w:i/>
+                <w:sz w:val="20"/>
+                <w:szCs w:val="20"/>
+              </w:rPr>
               <w:t xml:space="preserve">In House/Secondary BOM relating to </w:t>
             </w:r>
             <w:r>
@@ -3475,59 +3301,8 @@
                 <w:sz w:val="20"/>
                 <w:szCs w:val="20"/>
               </w:rPr>
-              <w:t>0.5M DTT</w:t>
-            </w:r>
-            <w:r>
-              <w:rPr>
-                <w:i/>
-                <w:sz w:val="20"/>
-                <w:szCs w:val="20"/>
-              </w:rPr>
-              <w:t xml:space="preserve"> updated to</w:t>
-            </w:r>
-            <w:r>
-              <w:rPr>
-                <w:i/>
-                <w:sz w:val="20"/>
-                <w:szCs w:val="20"/>
-              </w:rPr>
-              <w:t xml:space="preserve"> KPBT6572 Form C</w:t>
-            </w:r>
-          </w:p>
-          <w:p>
-            <w:pPr>
-              <w:rPr>
-                <w:i/>
-                <w:sz w:val="20"/>
-                <w:szCs w:val="20"/>
-              </w:rPr>
-            </w:pPr>
-            <w:r>
-              <w:rPr>
-                <w:i/>
-                <w:sz w:val="20"/>
-                <w:szCs w:val="20"/>
-              </w:rPr>
-              <w:t xml:space="preserve">In House/Secondary BOM relating to </w:t>
-            </w:r>
-            <w:r>
-              <w:rPr>
-                <w:i/>
-                <w:sz w:val="20"/>
-                <w:szCs w:val="20"/>
-              </w:rPr>
-              <w:t xml:space="preserve">20% </w:t>
-            </w:r>
-            <w:proofErr w:type="spellStart"/>
-            <w:r>
-              <w:rPr>
-                <w:i/>
-                <w:sz w:val="20"/>
-                <w:szCs w:val="20"/>
-              </w:rPr>
-              <w:t>Igepal</w:t>
-            </w:r>
-            <w:proofErr w:type="spellEnd"/>
+              <w:t>20% Igepal</w:t>
+            </w:r>
             <w:r>
               <w:rPr>
                 <w:i/>
@@ -3735,14 +3510,27 @@
     <w:r>
       <w:t xml:space="preserve"> of </w:t>
     </w:r>
-    <w:fldSimple w:instr=" NUMPAGES ">
-      <w:r>
-        <w:rPr>
-          <w:noProof/>
-        </w:rPr>
-        <w:t>3</w:t>
-      </w:r>
-    </w:fldSimple>
+    <w:r>
+      <w:fldChar w:fldCharType="begin"/>
+    </w:r>
+    <w:r>
+      <w:instrText xml:space="preserve"> NUMPAGES </w:instrText>
+    </w:r>
+    <w:r>
+      <w:fldChar w:fldCharType="separate"/>
+    </w:r>
+    <w:r>
+      <w:rPr>
+        <w:noProof/>
+      </w:rPr>
+      <w:t>3</w:t>
+    </w:r>
+    <w:r>
+      <w:rPr>
+        <w:noProof/>
+      </w:rPr>
+      <w:fldChar w:fldCharType="end"/>
+    </w:r>
     <w:r>
       <w:tab/>
     </w:r>
@@ -3953,6 +3741,50 @@
     <w:lsdException w:name="Subtitle" w:qFormat="1"/>
     <w:lsdException w:name="Strong" w:qFormat="1"/>
     <w:lsdException w:name="Emphasis" w:qFormat="1"/>
+    <w:lsdException w:name="Normal Table" w:semiHidden="1" w:unhideWhenUsed="1"/>
+    <w:lsdException w:name="Table Simple 1" w:semiHidden="1" w:unhideWhenUsed="1"/>
+    <w:lsdException w:name="Table Simple 2" w:semiHidden="1" w:unhideWhenUsed="1"/>
+    <w:lsdException w:name="Table Simple 3" w:semiHidden="1" w:unhideWhenUsed="1"/>
+    <w:lsdException w:name="Table Classic 1" w:semiHidden="1" w:unhideWhenUsed="1"/>
+    <w:lsdException w:name="Table Classic 2" w:semiHidden="1" w:unhideWhenUsed="1"/>
+    <w:lsdException w:name="Table Classic 3" w:semiHidden="1" w:unhideWhenUsed="1"/>
+    <w:lsdException w:name="Table Classic 4" w:semiHidden="1" w:unhideWhenUsed="1"/>
+    <w:lsdException w:name="Table Colorful 1" w:semiHidden="1" w:unhideWhenUsed="1"/>
+    <w:lsdException w:name="Table Colorful 2" w:semiHidden="1" w:unhideWhenUsed="1"/>
+    <w:lsdException w:name="Table Colorful 3" w:semiHidden="1" w:unhideWhenUsed="1"/>
+    <w:lsdException w:name="Table Columns 1" w:semiHidden="1" w:unhideWhenUsed="1"/>
+    <w:lsdException w:name="Table Columns 2" w:semiHidden="1" w:unhideWhenUsed="1"/>
+    <w:lsdException w:name="Table Columns 3" w:semiHidden="1" w:unhideWhenUsed="1"/>
+    <w:lsdException w:name="Table Columns 4" w:semiHidden="1" w:unhideWhenUsed="1"/>
+    <w:lsdException w:name="Table Columns 5" w:semiHidden="1" w:unhideWhenUsed="1"/>
+    <w:lsdException w:name="Table Grid 1" w:semiHidden="1" w:unhideWhenUsed="1"/>
+    <w:lsdException w:name="Table Grid 2" w:semiHidden="1" w:unhideWhenUsed="1"/>
+    <w:lsdException w:name="Table Grid 3" w:semiHidden="1" w:unhideWhenUsed="1"/>
+    <w:lsdException w:name="Table Grid 4" w:semiHidden="1" w:unhideWhenUsed="1"/>
+    <w:lsdException w:name="Table Grid 5" w:semiHidden="1" w:unhideWhenUsed="1"/>
+    <w:lsdException w:name="Table Grid 6" w:semiHidden="1" w:unhideWhenUsed="1"/>
+    <w:lsdException w:name="Table Grid 7" w:semiHidden="1" w:unhideWhenUsed="1"/>
+    <w:lsdException w:name="Table Grid 8" w:semiHidden="1" w:unhideWhenUsed="1"/>
+    <w:lsdException w:name="Table List 1" w:semiHidden="1" w:unhideWhenUsed="1"/>
+    <w:lsdException w:name="Table List 2" w:semiHidden="1" w:unhideWhenUsed="1"/>
+    <w:lsdException w:name="Table List 3" w:semiHidden="1" w:unhideWhenUsed="1"/>
+    <w:lsdException w:name="Table List 4" w:semiHidden="1" w:unhideWhenUsed="1"/>
+    <w:lsdException w:name="Table List 5" w:semiHidden="1" w:unhideWhenUsed="1"/>
+    <w:lsdException w:name="Table List 6" w:semiHidden="1" w:unhideWhenUsed="1"/>
+    <w:lsdException w:name="Table List 7" w:semiHidden="1" w:unhideWhenUsed="1"/>
+    <w:lsdException w:name="Table List 8" w:semiHidden="1" w:unhideWhenUsed="1"/>
+    <w:lsdException w:name="Table 3D effects 1" w:semiHidden="1" w:unhideWhenUsed="1"/>
+    <w:lsdException w:name="Table 3D effects 2" w:semiHidden="1" w:unhideWhenUsed="1"/>
+    <w:lsdException w:name="Table 3D effects 3" w:semiHidden="1" w:unhideWhenUsed="1"/>
+    <w:lsdException w:name="Table Contemporary" w:semiHidden="1" w:unhideWhenUsed="1"/>
+    <w:lsdException w:name="Table Elegant" w:semiHidden="1" w:unhideWhenUsed="1"/>
+    <w:lsdException w:name="Table Professional" w:semiHidden="1" w:unhideWhenUsed="1"/>
+    <w:lsdException w:name="Table Subtle 1" w:semiHidden="1" w:unhideWhenUsed="1"/>
+    <w:lsdException w:name="Table Subtle 2" w:semiHidden="1" w:unhideWhenUsed="1"/>
+    <w:lsdException w:name="Table Web 1" w:semiHidden="1" w:unhideWhenUsed="1"/>
+    <w:lsdException w:name="Table Web 2" w:semiHidden="1" w:unhideWhenUsed="1"/>
+    <w:lsdException w:name="Table Web 3" w:semiHidden="1" w:unhideWhenUsed="1"/>
+    <w:lsdException w:name="Table Theme" w:semiHidden="1" w:unhideWhenUsed="1"/>
     <w:lsdException w:name="Placeholder Text" w:semiHidden="1" w:uiPriority="99"/>
     <w:lsdException w:name="No Spacing" w:uiPriority="1" w:qFormat="1"/>
     <w:lsdException w:name="Light Shading" w:uiPriority="60"/>
@@ -4184,11 +4016,15 @@
   </w:style>
   <w:style w:type="character" w:default="1" w:styleId="DefaultParagraphFont">
     <w:name w:val="Default Paragraph Font"/>
+    <w:uiPriority w:val="1"/>
     <w:semiHidden/>
+    <w:unhideWhenUsed/>
   </w:style>
   <w:style w:type="table" w:default="1" w:styleId="TableNormal">
     <w:name w:val="Normal Table"/>
+    <w:uiPriority w:val="99"/>
     <w:semiHidden/>
+    <w:unhideWhenUsed/>
     <w:tblPr>
       <w:tblInd w:w="0" w:type="dxa"/>
       <w:tblCellMar>
@@ -4201,7 +4037,9 @@
   </w:style>
   <w:style w:type="numbering" w:default="1" w:styleId="NoList">
     <w:name w:val="No List"/>
+    <w:uiPriority w:val="99"/>
     <w:semiHidden/>
+    <w:unhideWhenUsed/>
   </w:style>
   <w:style w:type="paragraph" w:styleId="Header">
     <w:name w:val="header"/>

</xml_diff>